<commit_message>
Chapter 8 until exercise 11
</commit_message>
<xml_diff>
--- a/code_for_hyndman_and_athanasopoulos/Hyndman and Athanasopoulos - Chapter 8 Answers.docx
+++ b/code_for_hyndman_and_athanasopoulos/Hyndman and Athanasopoulos - Chapter 8 Answers.docx
@@ -1108,6 +1108,391 @@
           <w:rFonts w:ascii="CMU Serif Roman" w:hAnsi="CMU Serif Roman" w:cs="CMU Serif Roman"/>
         </w:rPr>
         <w:t xml:space="preserve"> The ARIMA model forecasts slightly lower future levels of GDP. The ETS (A,A,N) show an upward trend into the future as we would expect from a model without a damping parameter.</w:t>
+      </w:r>
+    </w:p>
+    <w:p>
+      <w:pPr>
+        <w:pStyle w:val="ListParagraph"/>
+        <w:numPr>
+          <w:ilvl w:val="0"/>
+          <w:numId w:val="4"/>
+        </w:numPr>
+        <w:rPr>
+          <w:rFonts w:ascii="CMU Serif Roman" w:hAnsi="CMU Serif Roman" w:cs="CMU Serif Roman"/>
+        </w:rPr>
+      </w:pPr>
+    </w:p>
+    <w:p>
+      <w:pPr>
+        <w:pStyle w:val="ListParagraph"/>
+        <w:numPr>
+          <w:ilvl w:val="0"/>
+          <w:numId w:val="4"/>
+        </w:numPr>
+        <w:rPr>
+          <w:rFonts w:ascii="CMU Serif Roman" w:hAnsi="CMU Serif Roman" w:cs="CMU Serif Roman"/>
+        </w:rPr>
+      </w:pPr>
+      <w:r>
+        <w:rPr>
+          <w:rFonts w:ascii="CMU Serif Roman" w:hAnsi="CMU Serif Roman" w:cs="CMU Serif Roman"/>
+        </w:rPr>
+        <w:t>Quarterly visitor nights in Australia data</w:t>
+      </w:r>
+    </w:p>
+    <w:p>
+      <w:pPr>
+        <w:pStyle w:val="ListParagraph"/>
+        <w:numPr>
+          <w:ilvl w:val="1"/>
+          <w:numId w:val="4"/>
+        </w:numPr>
+        <w:rPr>
+          <w:rFonts w:ascii="CMU Serif Roman" w:hAnsi="CMU Serif Roman" w:cs="CMU Serif Roman"/>
+        </w:rPr>
+      </w:pPr>
+      <w:r>
+        <w:rPr>
+          <w:rFonts w:ascii="CMU Serif Roman" w:hAnsi="CMU Serif Roman" w:cs="CMU Serif Roman"/>
+        </w:rPr>
+        <w:t xml:space="preserve">This time series has quarterly frequency. The patterns in the data suggest strong seasonality and an upward trend. The seasonal variation is much </w:t>
+      </w:r>
+      <w:r>
+        <w:rPr>
+          <w:rFonts w:ascii="CMU Serif Roman" w:hAnsi="CMU Serif Roman" w:cs="CMU Serif Roman"/>
+        </w:rPr>
+        <w:lastRenderedPageBreak/>
+        <w:t>larger than the rise in the trend.</w:t>
+      </w:r>
+      <w:r>
+        <w:rPr>
+          <w:rFonts w:ascii="CMU Serif Roman" w:hAnsi="CMU Serif Roman" w:cs="CMU Serif Roman"/>
+        </w:rPr>
+        <w:t xml:space="preserve"> Also, it seems that the data requires some transformation to stabilize the variance.</w:t>
+      </w:r>
+    </w:p>
+    <w:p>
+      <w:pPr>
+        <w:pStyle w:val="ListParagraph"/>
+        <w:numPr>
+          <w:ilvl w:val="1"/>
+          <w:numId w:val="4"/>
+        </w:numPr>
+        <w:rPr>
+          <w:rFonts w:ascii="CMU Serif Roman" w:hAnsi="CMU Serif Roman" w:cs="CMU Serif Roman"/>
+        </w:rPr>
+      </w:pPr>
+      <w:r>
+        <w:rPr>
+          <w:rFonts w:ascii="CMU Serif Roman" w:hAnsi="CMU Serif Roman" w:cs="CMU Serif Roman"/>
+        </w:rPr>
+        <w:t>The correlation between present values and past values is statistically significant for the seasonal lags (1-3) and for adjacent lags to seasonal components.</w:t>
+      </w:r>
+    </w:p>
+    <w:p>
+      <w:pPr>
+        <w:pStyle w:val="ListParagraph"/>
+        <w:numPr>
+          <w:ilvl w:val="1"/>
+          <w:numId w:val="4"/>
+        </w:numPr>
+        <w:rPr>
+          <w:rFonts w:ascii="CMU Serif Roman" w:hAnsi="CMU Serif Roman" w:cs="CMU Serif Roman"/>
+        </w:rPr>
+      </w:pPr>
+      <w:r>
+        <w:rPr>
+          <w:rFonts w:ascii="CMU Serif Roman" w:hAnsi="CMU Serif Roman" w:cs="CMU Serif Roman"/>
+        </w:rPr>
+        <w:t>The PACF suggests significant lags 1 and 2 and significant seasonal lags 1 and 2 as well.</w:t>
+      </w:r>
+    </w:p>
+    <w:p>
+      <w:pPr>
+        <w:pStyle w:val="ListParagraph"/>
+        <w:numPr>
+          <w:ilvl w:val="1"/>
+          <w:numId w:val="4"/>
+        </w:numPr>
+        <w:rPr>
+          <w:rFonts w:ascii="CMU Serif Roman" w:hAnsi="CMU Serif Roman" w:cs="CMU Serif Roman"/>
+        </w:rPr>
+      </w:pPr>
+      <w:r>
+        <w:rPr>
+          <w:rFonts w:ascii="CMU Serif Roman" w:hAnsi="CMU Serif Roman" w:cs="CMU Serif Roman"/>
+        </w:rPr>
+        <w:t xml:space="preserve">A </w:t>
+      </w:r>
+      <w:r>
+        <w:rPr>
+          <w:rFonts w:ascii="CMU Serif Roman" w:hAnsi="CMU Serif Roman" w:cs="CMU Serif Roman"/>
+        </w:rPr>
+        <w:t>Box-Cox transformation and one seasonal differencing</w:t>
+      </w:r>
+      <w:r>
+        <w:rPr>
+          <w:rFonts w:ascii="CMU Serif Roman" w:hAnsi="CMU Serif Roman" w:cs="CMU Serif Roman"/>
+        </w:rPr>
+        <w:t xml:space="preserve"> seem to </w:t>
+      </w:r>
+      <w:r>
+        <w:rPr>
+          <w:rFonts w:ascii="CMU Serif Roman" w:hAnsi="CMU Serif Roman" w:cs="CMU Serif Roman"/>
+        </w:rPr>
+        <w:t>create a stationary time-series. We fail to reject the null hypothesis of the KPSS unit root test.</w:t>
+      </w:r>
+      <w:r>
+        <w:rPr>
+          <w:rFonts w:ascii="CMU Serif Roman" w:hAnsi="CMU Serif Roman" w:cs="CMU Serif Roman"/>
+        </w:rPr>
+        <w:t xml:space="preserve"> A good model seems to be SARIMA (1,0,1), (1,1,1)</w:t>
+      </w:r>
+    </w:p>
+    <w:p>
+      <w:pPr>
+        <w:pStyle w:val="ListParagraph"/>
+        <w:numPr>
+          <w:ilvl w:val="1"/>
+          <w:numId w:val="4"/>
+        </w:numPr>
+        <w:rPr>
+          <w:rFonts w:ascii="CMU Serif Roman" w:hAnsi="CMU Serif Roman" w:cs="CMU Serif Roman"/>
+        </w:rPr>
+      </w:pPr>
+      <w:r>
+        <w:rPr>
+          <w:rFonts w:ascii="CMU Serif Roman" w:hAnsi="CMU Serif Roman" w:cs="CMU Serif Roman"/>
+        </w:rPr>
+        <w:t>No, it chose an SARIMA (1,0,0) (0,1,1). An ARIMA model with one non-seasonal autoregressive component, but no moving average or differencing; and a seasonal part comprised of no autoregressive terms, but that differences the data once and also contains one moving average component. Using cross-validation, the model chosen by auto-arima has a smaller MSE.</w:t>
+      </w:r>
+    </w:p>
+    <w:p>
+      <w:pPr>
+        <w:pStyle w:val="ListParagraph"/>
+        <w:numPr>
+          <w:ilvl w:val="1"/>
+          <w:numId w:val="4"/>
+        </w:numPr>
+        <w:rPr>
+          <w:rFonts w:ascii="CMU Serif Roman" w:hAnsi="CMU Serif Roman" w:cs="CMU Serif Roman"/>
+        </w:rPr>
+      </w:pPr>
+      <w:r>
+        <w:rPr>
+          <w:rFonts w:ascii="CMU Serif Roman" w:hAnsi="CMU Serif Roman" w:cs="CMU Serif Roman"/>
+        </w:rPr>
+        <w:t>Done in notebook</w:t>
+      </w:r>
+    </w:p>
+    <w:p>
+      <w:pPr>
+        <w:pStyle w:val="ListParagraph"/>
+        <w:numPr>
+          <w:ilvl w:val="0"/>
+          <w:numId w:val="4"/>
+        </w:numPr>
+        <w:rPr>
+          <w:rFonts w:ascii="CMU Serif Roman" w:hAnsi="CMU Serif Roman" w:cs="CMU Serif Roman"/>
+        </w:rPr>
+      </w:pPr>
+      <w:r>
+        <w:rPr>
+          <w:rFonts w:ascii="CMU Serif Roman" w:hAnsi="CMU Serif Roman" w:cs="CMU Serif Roman"/>
+        </w:rPr>
+        <w:t>Usmelec series</w:t>
+      </w:r>
+    </w:p>
+    <w:p>
+      <w:pPr>
+        <w:pStyle w:val="ListParagraph"/>
+        <w:numPr>
+          <w:ilvl w:val="1"/>
+          <w:numId w:val="4"/>
+        </w:numPr>
+        <w:rPr>
+          <w:rFonts w:ascii="CMU Serif Roman" w:hAnsi="CMU Serif Roman" w:cs="CMU Serif Roman"/>
+        </w:rPr>
+      </w:pPr>
+      <w:r>
+        <w:rPr>
+          <w:rFonts w:ascii="CMU Serif Roman" w:hAnsi="CMU Serif Roman" w:cs="CMU Serif Roman"/>
+        </w:rPr>
+        <w:t>The data clearly has an upward trend.</w:t>
+      </w:r>
+    </w:p>
+    <w:p>
+      <w:pPr>
+        <w:pStyle w:val="ListParagraph"/>
+        <w:numPr>
+          <w:ilvl w:val="1"/>
+          <w:numId w:val="4"/>
+        </w:numPr>
+        <w:rPr>
+          <w:rFonts w:ascii="CMU Serif Roman" w:hAnsi="CMU Serif Roman" w:cs="CMU Serif Roman"/>
+        </w:rPr>
+      </w:pPr>
+      <w:r>
+        <w:rPr>
+          <w:rFonts w:ascii="CMU Serif Roman" w:hAnsi="CMU Serif Roman" w:cs="CMU Serif Roman"/>
+        </w:rPr>
+        <w:t>The plot of the data shows that the seasonal variation increases with time. A Box-Cox with lambda -0.57 will be used.</w:t>
+      </w:r>
+    </w:p>
+    <w:p>
+      <w:pPr>
+        <w:pStyle w:val="ListParagraph"/>
+        <w:numPr>
+          <w:ilvl w:val="1"/>
+          <w:numId w:val="4"/>
+        </w:numPr>
+        <w:rPr>
+          <w:rFonts w:ascii="CMU Serif Roman" w:hAnsi="CMU Serif Roman" w:cs="CMU Serif Roman"/>
+        </w:rPr>
+      </w:pPr>
+      <w:r>
+        <w:rPr>
+          <w:rFonts w:ascii="CMU Serif Roman" w:hAnsi="CMU Serif Roman" w:cs="CMU Serif Roman"/>
+        </w:rPr>
+        <w:t>Using the ndiff command after taking first-seasonal differencing seems to suffice to create a stationary series.</w:t>
+      </w:r>
+    </w:p>
+    <w:p>
+      <w:pPr>
+        <w:pStyle w:val="ListParagraph"/>
+        <w:numPr>
+          <w:ilvl w:val="1"/>
+          <w:numId w:val="4"/>
+        </w:numPr>
+        <w:rPr>
+          <w:rFonts w:ascii="CMU Serif Roman" w:hAnsi="CMU Serif Roman" w:cs="CMU Serif Roman"/>
+        </w:rPr>
+      </w:pPr>
+      <w:r>
+        <w:rPr>
+          <w:rFonts w:ascii="CMU Serif Roman" w:hAnsi="CMU Serif Roman" w:cs="CMU Serif Roman"/>
+        </w:rPr>
+        <w:t>Using auto-arima, we found an ARIMA (1,1,1)</w:t>
+      </w:r>
+      <w:r>
+        <w:rPr>
+          <w:rFonts w:ascii="CMU Serif Roman" w:hAnsi="CMU Serif Roman" w:cs="CMU Serif Roman"/>
+        </w:rPr>
+        <w:t xml:space="preserve"> (2,1,1) model, which has a lower AICc than the model fitted manually ARIMA(1,1,3)(0,1,3)</w:t>
+      </w:r>
+    </w:p>
+    <w:p>
+      <w:pPr>
+        <w:pStyle w:val="ListParagraph"/>
+        <w:numPr>
+          <w:ilvl w:val="1"/>
+          <w:numId w:val="4"/>
+        </w:numPr>
+        <w:rPr>
+          <w:rFonts w:ascii="CMU Serif Roman" w:hAnsi="CMU Serif Roman" w:cs="CMU Serif Roman"/>
+        </w:rPr>
+      </w:pPr>
+      <w:r>
+        <w:rPr>
+          <w:rFonts w:ascii="CMU Serif Roman" w:hAnsi="CMU Serif Roman" w:cs="CMU Serif Roman"/>
+        </w:rPr>
+        <w:t>The residuals resemble white-noise.</w:t>
+      </w:r>
+    </w:p>
+    <w:p>
+      <w:pPr>
+        <w:pStyle w:val="ListParagraph"/>
+        <w:numPr>
+          <w:ilvl w:val="1"/>
+          <w:numId w:val="4"/>
+        </w:numPr>
+        <w:rPr>
+          <w:rFonts w:ascii="CMU Serif Roman" w:hAnsi="CMU Serif Roman" w:cs="CMU Serif Roman"/>
+        </w:rPr>
+      </w:pPr>
+      <w:r>
+        <w:rPr>
+          <w:rFonts w:ascii="CMU Serif Roman" w:hAnsi="CMU Serif Roman" w:cs="CMU Serif Roman"/>
+        </w:rPr>
+        <w:t xml:space="preserve">Checking against actual values, the model </w:t>
+      </w:r>
+      <w:r>
+        <w:rPr>
+          <w:rFonts w:ascii="CMU Serif Roman" w:hAnsi="CMU Serif Roman" w:cs="CMU Serif Roman"/>
+        </w:rPr>
+        <w:t>has the following error metrics</w:t>
+      </w:r>
+    </w:p>
+    <w:p>
+      <w:pPr>
+        <w:pStyle w:val="ListParagraph"/>
+        <w:numPr>
+          <w:ilvl w:val="2"/>
+          <w:numId w:val="4"/>
+        </w:numPr>
+        <w:rPr>
+          <w:rFonts w:ascii="CMU Serif Roman" w:hAnsi="CMU Serif Roman" w:cs="CMU Serif Roman"/>
+        </w:rPr>
+      </w:pPr>
+      <w:r>
+        <w:rPr>
+          <w:rFonts w:ascii="CMU Serif Roman" w:hAnsi="CMU Serif Roman" w:cs="CMU Serif Roman"/>
+        </w:rPr>
+        <w:t>MAE: 8.17</w:t>
+      </w:r>
+    </w:p>
+    <w:p>
+      <w:pPr>
+        <w:pStyle w:val="ListParagraph"/>
+        <w:numPr>
+          <w:ilvl w:val="2"/>
+          <w:numId w:val="4"/>
+        </w:numPr>
+        <w:rPr>
+          <w:rFonts w:ascii="CMU Serif Roman" w:hAnsi="CMU Serif Roman" w:cs="CMU Serif Roman"/>
+        </w:rPr>
+      </w:pPr>
+      <w:r>
+        <w:rPr>
+          <w:rFonts w:ascii="CMU Serif Roman" w:hAnsi="CMU Serif Roman" w:cs="CMU Serif Roman"/>
+        </w:rPr>
+        <w:t>MAPE: 2.41</w:t>
+      </w:r>
+    </w:p>
+    <w:p>
+      <w:pPr>
+        <w:pStyle w:val="ListParagraph"/>
+        <w:numPr>
+          <w:ilvl w:val="2"/>
+          <w:numId w:val="4"/>
+        </w:numPr>
+        <w:rPr>
+          <w:rFonts w:ascii="CMU Serif Roman" w:hAnsi="CMU Serif Roman" w:cs="CMU Serif Roman"/>
+        </w:rPr>
+      </w:pPr>
+      <w:r>
+        <w:rPr>
+          <w:rFonts w:ascii="CMU Serif Roman" w:hAnsi="CMU Serif Roman" w:cs="CMU Serif Roman"/>
+        </w:rPr>
+        <w:t>RMSE: 10.33</w:t>
+      </w:r>
+    </w:p>
+    <w:p>
+      <w:pPr>
+        <w:pStyle w:val="ListParagraph"/>
+        <w:numPr>
+          <w:ilvl w:val="1"/>
+          <w:numId w:val="4"/>
+        </w:numPr>
+        <w:rPr>
+          <w:rFonts w:ascii="CMU Serif Roman" w:hAnsi="CMU Serif Roman" w:cs="CMU Serif Roman"/>
+        </w:rPr>
+      </w:pPr>
+      <w:r>
+        <w:rPr>
+          <w:rFonts w:ascii="CMU Serif Roman" w:hAnsi="CMU Serif Roman" w:cs="CMU Serif Roman"/>
+        </w:rPr>
+        <w:t>Around 2020.</w:t>
       </w:r>
       <w:bookmarkStart w:id="0" w:name="_GoBack"/>
       <w:bookmarkEnd w:id="0"/>

</xml_diff>

<commit_message>
Chapter 8 until exercise 17
</commit_message>
<xml_diff>
--- a/code_for_hyndman_and_athanasopoulos/Hyndman and Athanasopoulos - Chapter 8 Answers.docx
+++ b/code_for_hyndman_and_athanasopoulos/Hyndman and Athanasopoulos - Chapter 8 Answers.docx
@@ -1107,7 +1107,21 @@
         <w:rPr>
           <w:rFonts w:ascii="CMU Serif Roman" w:hAnsi="CMU Serif Roman" w:cs="CMU Serif Roman"/>
         </w:rPr>
-        <w:t xml:space="preserve"> The ARIMA model forecasts slightly lower future levels of GDP. The ETS (A,A,N) show an upward trend into the future as we would expect from a model without a damping parameter.</w:t>
+        <w:t xml:space="preserve"> The ARIMA model forecasts slightly lower future levels of GDP. The ETS (</w:t>
+      </w:r>
+      <w:proofErr w:type="gramStart"/>
+      <w:r>
+        <w:rPr>
+          <w:rFonts w:ascii="CMU Serif Roman" w:hAnsi="CMU Serif Roman" w:cs="CMU Serif Roman"/>
+        </w:rPr>
+        <w:t>A,A</w:t>
+      </w:r>
+      <w:proofErr w:type="gramEnd"/>
+      <w:r>
+        <w:rPr>
+          <w:rFonts w:ascii="CMU Serif Roman" w:hAnsi="CMU Serif Roman" w:cs="CMU Serif Roman"/>
+        </w:rPr>
+        <w:t>,N) show an upward trend into the future as we would expect from a model without a damping parameter.</w:t>
       </w:r>
     </w:p>
     <w:p>
@@ -1296,11 +1310,19 @@
           <w:rFonts w:ascii="CMU Serif Roman" w:hAnsi="CMU Serif Roman" w:cs="CMU Serif Roman"/>
         </w:rPr>
       </w:pPr>
-      <w:r>
-        <w:rPr>
-          <w:rFonts w:ascii="CMU Serif Roman" w:hAnsi="CMU Serif Roman" w:cs="CMU Serif Roman"/>
-        </w:rPr>
-        <w:t>Usmelec series</w:t>
+      <w:proofErr w:type="spellStart"/>
+      <w:r>
+        <w:rPr>
+          <w:rFonts w:ascii="CMU Serif Roman" w:hAnsi="CMU Serif Roman" w:cs="CMU Serif Roman"/>
+        </w:rPr>
+        <w:t>Usmelec</w:t>
+      </w:r>
+      <w:proofErr w:type="spellEnd"/>
+      <w:r>
+        <w:rPr>
+          <w:rFonts w:ascii="CMU Serif Roman" w:hAnsi="CMU Serif Roman" w:cs="CMU Serif Roman"/>
+        </w:rPr>
+        <w:t xml:space="preserve"> series</w:t>
       </w:r>
     </w:p>
     <w:p>
@@ -1354,7 +1376,21 @@
         <w:rPr>
           <w:rFonts w:ascii="CMU Serif Roman" w:hAnsi="CMU Serif Roman" w:cs="CMU Serif Roman"/>
         </w:rPr>
-        <w:t>Using the ndiff command after taking first-seasonal differencing seems to suffice to create a stationary series.</w:t>
+        <w:t xml:space="preserve">Using the </w:t>
+      </w:r>
+      <w:proofErr w:type="spellStart"/>
+      <w:r>
+        <w:rPr>
+          <w:rFonts w:ascii="CMU Serif Roman" w:hAnsi="CMU Serif Roman" w:cs="CMU Serif Roman"/>
+        </w:rPr>
+        <w:t>ndiff</w:t>
+      </w:r>
+      <w:proofErr w:type="spellEnd"/>
+      <w:r>
+        <w:rPr>
+          <w:rFonts w:ascii="CMU Serif Roman" w:hAnsi="CMU Serif Roman" w:cs="CMU Serif Roman"/>
+        </w:rPr>
+        <w:t xml:space="preserve"> command after taking first-seasonal differencing seems to suffice to create a stationary series.</w:t>
       </w:r>
     </w:p>
     <w:p>
@@ -1378,7 +1414,21 @@
         <w:rPr>
           <w:rFonts w:ascii="CMU Serif Roman" w:hAnsi="CMU Serif Roman" w:cs="CMU Serif Roman"/>
         </w:rPr>
-        <w:t xml:space="preserve"> (2,1,1) model, which has a lower AICc than the model fitted manually ARIMA(1,1,3)(0,1,3)</w:t>
+        <w:t xml:space="preserve"> (2,1,1) model, which has a lower AICc than the model fitted manually </w:t>
+      </w:r>
+      <w:proofErr w:type="gramStart"/>
+      <w:r>
+        <w:rPr>
+          <w:rFonts w:ascii="CMU Serif Roman" w:hAnsi="CMU Serif Roman" w:cs="CMU Serif Roman"/>
+        </w:rPr>
+        <w:t>ARIMA(</w:t>
+      </w:r>
+      <w:proofErr w:type="gramEnd"/>
+      <w:r>
+        <w:rPr>
+          <w:rFonts w:ascii="CMU Serif Roman" w:hAnsi="CMU Serif Roman" w:cs="CMU Serif Roman"/>
+        </w:rPr>
+        <w:t>1,1,3)(0,1,3)</w:t>
       </w:r>
     </w:p>
     <w:p>
@@ -1493,9 +1543,863 @@
           <w:rFonts w:ascii="CMU Serif Roman" w:hAnsi="CMU Serif Roman" w:cs="CMU Serif Roman"/>
         </w:rPr>
         <w:t>Around 2020.</w:t>
+      </w:r>
+    </w:p>
+    <w:p>
+      <w:pPr>
+        <w:pStyle w:val="ListParagraph"/>
+        <w:numPr>
+          <w:ilvl w:val="0"/>
+          <w:numId w:val="4"/>
+        </w:numPr>
+        <w:rPr>
+          <w:rFonts w:ascii="CMU Serif Roman" w:hAnsi="CMU Serif Roman" w:cs="CMU Serif Roman"/>
+        </w:rPr>
+      </w:pPr>
+      <w:r>
+        <w:rPr>
+          <w:rFonts w:ascii="CMU Serif Roman" w:hAnsi="CMU Serif Roman" w:cs="CMU Serif Roman"/>
+        </w:rPr>
+        <w:t>Monthly copper prices analysis</w:t>
+      </w:r>
+    </w:p>
+    <w:p>
+      <w:pPr>
+        <w:pStyle w:val="ListParagraph"/>
+        <w:numPr>
+          <w:ilvl w:val="1"/>
+          <w:numId w:val="4"/>
+        </w:numPr>
+        <w:rPr>
+          <w:rFonts w:ascii="CMU Serif Roman" w:hAnsi="CMU Serif Roman" w:cs="CMU Serif Roman"/>
+        </w:rPr>
+      </w:pPr>
+      <w:r>
+        <w:rPr>
+          <w:rFonts w:ascii="CMU Serif Roman" w:hAnsi="CMU Serif Roman" w:cs="CMU Serif Roman"/>
+        </w:rPr>
+        <w:t>Lambda equal to 0.19</w:t>
+      </w:r>
+    </w:p>
+    <w:p>
+      <w:pPr>
+        <w:pStyle w:val="ListParagraph"/>
+        <w:numPr>
+          <w:ilvl w:val="1"/>
+          <w:numId w:val="4"/>
+        </w:numPr>
+        <w:rPr>
+          <w:rFonts w:ascii="CMU Serif Roman" w:hAnsi="CMU Serif Roman" w:cs="CMU Serif Roman"/>
+        </w:rPr>
+      </w:pPr>
+      <w:r>
+        <w:rPr>
+          <w:rFonts w:ascii="CMU Serif Roman" w:hAnsi="CMU Serif Roman" w:cs="CMU Serif Roman"/>
+        </w:rPr>
+        <w:t>Auto.arima found ARIMA (0,1,1). The series is differenced once and contains a single moving average value.</w:t>
+      </w:r>
+    </w:p>
+    <w:p>
+      <w:pPr>
+        <w:pStyle w:val="ListParagraph"/>
+        <w:numPr>
+          <w:ilvl w:val="1"/>
+          <w:numId w:val="4"/>
+        </w:numPr>
+        <w:rPr>
+          <w:rFonts w:ascii="CMU Serif Roman" w:hAnsi="CMU Serif Roman" w:cs="CMU Serif Roman"/>
+        </w:rPr>
+      </w:pPr>
+      <w:r>
+        <w:rPr>
+          <w:rFonts w:ascii="CMU Serif Roman" w:hAnsi="CMU Serif Roman" w:cs="CMU Serif Roman"/>
+        </w:rPr>
+        <w:t>ACF strongly suggests a MA</w:t>
+      </w:r>
+      <w:r>
+        <w:rPr>
+          <w:rFonts w:ascii="CMU Serif Roman" w:hAnsi="CMU Serif Roman" w:cs="CMU Serif Roman"/>
+        </w:rPr>
+        <w:t xml:space="preserve"> </w:t>
+      </w:r>
+      <w:r>
+        <w:rPr>
+          <w:rFonts w:ascii="CMU Serif Roman" w:hAnsi="CMU Serif Roman" w:cs="CMU Serif Roman"/>
+        </w:rPr>
+        <w:t>(1) model</w:t>
+      </w:r>
+      <w:r>
+        <w:rPr>
+          <w:rFonts w:ascii="CMU Serif Roman" w:hAnsi="CMU Serif Roman" w:cs="CMU Serif Roman"/>
+        </w:rPr>
+        <w:t xml:space="preserve">. PACF suggests an </w:t>
+      </w:r>
+      <w:proofErr w:type="gramStart"/>
+      <w:r>
+        <w:rPr>
+          <w:rFonts w:ascii="CMU Serif Roman" w:hAnsi="CMU Serif Roman" w:cs="CMU Serif Roman"/>
+        </w:rPr>
+        <w:t>AR(</w:t>
+      </w:r>
+      <w:proofErr w:type="gramEnd"/>
+      <w:r>
+        <w:rPr>
+          <w:rFonts w:ascii="CMU Serif Roman" w:hAnsi="CMU Serif Roman" w:cs="CMU Serif Roman"/>
+        </w:rPr>
+        <w:t>1) or AR(2) components. Other models tried were ARIMA (1,1,1) and ARIMA (2,1,1)</w:t>
+      </w:r>
+    </w:p>
+    <w:p>
+      <w:pPr>
+        <w:pStyle w:val="ListParagraph"/>
+        <w:numPr>
+          <w:ilvl w:val="1"/>
+          <w:numId w:val="4"/>
+        </w:numPr>
+        <w:rPr>
+          <w:rFonts w:ascii="CMU Serif Roman" w:hAnsi="CMU Serif Roman" w:cs="CMU Serif Roman"/>
+        </w:rPr>
+      </w:pPr>
+      <w:r>
+        <w:rPr>
+          <w:rFonts w:ascii="CMU Serif Roman" w:hAnsi="CMU Serif Roman" w:cs="CMU Serif Roman"/>
+        </w:rPr>
+        <w:lastRenderedPageBreak/>
+        <w:t>Using cross-validation, the model picked by Auto.arima performed best.</w:t>
+      </w:r>
+    </w:p>
+    <w:p>
+      <w:pPr>
+        <w:pStyle w:val="ListParagraph"/>
+        <w:numPr>
+          <w:ilvl w:val="1"/>
+          <w:numId w:val="4"/>
+        </w:numPr>
+        <w:rPr>
+          <w:rFonts w:ascii="CMU Serif Roman" w:hAnsi="CMU Serif Roman" w:cs="CMU Serif Roman"/>
+        </w:rPr>
+      </w:pPr>
+      <w:r>
+        <w:rPr>
+          <w:rFonts w:ascii="CMU Serif Roman" w:hAnsi="CMU Serif Roman" w:cs="CMU Serif Roman"/>
+        </w:rPr>
+        <w:t>They basically plot a straight line. Given the changes in the series, the model looks unreasonable.</w:t>
+      </w:r>
+    </w:p>
+    <w:p>
+      <w:pPr>
+        <w:pStyle w:val="ListParagraph"/>
+        <w:numPr>
+          <w:ilvl w:val="1"/>
+          <w:numId w:val="4"/>
+        </w:numPr>
+        <w:rPr>
+          <w:rFonts w:ascii="CMU Serif Roman" w:hAnsi="CMU Serif Roman" w:cs="CMU Serif Roman"/>
+        </w:rPr>
+      </w:pPr>
+      <w:r>
+        <w:rPr>
+          <w:rFonts w:ascii="CMU Serif Roman" w:hAnsi="CMU Serif Roman" w:cs="CMU Serif Roman"/>
+        </w:rPr>
+        <w:t>ETS model had multiplicative errors, additive trend and no seasonality. The forecasts look more reasonable as they seem to follow a downward trend.</w:t>
+      </w:r>
+      <w:r>
+        <w:rPr>
+          <w:rFonts w:ascii="CMU Serif Roman" w:hAnsi="CMU Serif Roman" w:cs="CMU Serif Roman"/>
+        </w:rPr>
+        <w:t xml:space="preserve"> The alpha value is almost one, meaning that a new estimate of the level relies almost completely on the immediate past observation.</w:t>
+      </w:r>
+    </w:p>
+    <w:p>
+      <w:pPr>
+        <w:pStyle w:val="ListParagraph"/>
+        <w:numPr>
+          <w:ilvl w:val="0"/>
+          <w:numId w:val="4"/>
+        </w:numPr>
+        <w:rPr>
+          <w:rFonts w:ascii="CMU Serif Roman" w:hAnsi="CMU Serif Roman" w:cs="CMU Serif Roman"/>
+        </w:rPr>
+      </w:pPr>
+      <w:r>
+        <w:rPr>
+          <w:rFonts w:ascii="CMU Serif Roman" w:hAnsi="CMU Serif Roman" w:cs="CMU Serif Roman"/>
+        </w:rPr>
+        <w:t>Analysis of auscafe dataset</w:t>
+      </w:r>
+    </w:p>
+    <w:p>
+      <w:pPr>
+        <w:pStyle w:val="ListParagraph"/>
+        <w:numPr>
+          <w:ilvl w:val="1"/>
+          <w:numId w:val="4"/>
+        </w:numPr>
+        <w:rPr>
+          <w:rFonts w:ascii="CMU Serif Roman" w:hAnsi="CMU Serif Roman" w:cs="CMU Serif Roman"/>
+        </w:rPr>
+      </w:pPr>
+      <w:r>
+        <w:rPr>
+          <w:rFonts w:ascii="CMU Serif Roman" w:hAnsi="CMU Serif Roman" w:cs="CMU Serif Roman"/>
+        </w:rPr>
+        <w:t>The seasonal variation seems to be increasing with time, so a Box-Cox transformation seems warranted.</w:t>
+      </w:r>
+    </w:p>
+    <w:p>
+      <w:pPr>
+        <w:pStyle w:val="ListParagraph"/>
+        <w:numPr>
+          <w:ilvl w:val="1"/>
+          <w:numId w:val="4"/>
+        </w:numPr>
+        <w:rPr>
+          <w:rFonts w:ascii="CMU Serif Roman" w:hAnsi="CMU Serif Roman" w:cs="CMU Serif Roman"/>
+        </w:rPr>
+      </w:pPr>
+      <w:r>
+        <w:rPr>
+          <w:rFonts w:ascii="CMU Serif Roman" w:hAnsi="CMU Serif Roman" w:cs="CMU Serif Roman"/>
+        </w:rPr>
+        <w:t>One seasonal differencing seems to be enough. Using the KPSS unit-root test shows that we reject the null hypothesis at the 0.1 level. An extra regular differencing makes the data clearly stationary.</w:t>
+      </w:r>
+    </w:p>
+    <w:p>
+      <w:pPr>
+        <w:pStyle w:val="ListParagraph"/>
+        <w:numPr>
+          <w:ilvl w:val="1"/>
+          <w:numId w:val="4"/>
+        </w:numPr>
+        <w:rPr>
+          <w:rFonts w:ascii="CMU Serif Roman" w:hAnsi="CMU Serif Roman" w:cs="CMU Serif Roman"/>
+        </w:rPr>
+      </w:pPr>
+      <w:r>
+        <w:rPr>
+          <w:rFonts w:ascii="CMU Serif Roman" w:hAnsi="CMU Serif Roman" w:cs="CMU Serif Roman"/>
+        </w:rPr>
+        <w:t>Possible models are ARIMA (1,1,1) (1-2-3,1,0-1)</w:t>
+      </w:r>
+    </w:p>
+    <w:p>
+      <w:pPr>
+        <w:pStyle w:val="ListParagraph"/>
+        <w:numPr>
+          <w:ilvl w:val="1"/>
+          <w:numId w:val="4"/>
+        </w:numPr>
+        <w:rPr>
+          <w:rFonts w:ascii="CMU Serif Roman" w:hAnsi="CMU Serif Roman" w:cs="CMU Serif Roman"/>
+        </w:rPr>
+      </w:pPr>
+      <w:r>
+        <w:rPr>
+          <w:rFonts w:ascii="CMU Serif Roman" w:hAnsi="CMU Serif Roman" w:cs="CMU Serif Roman"/>
+        </w:rPr>
+        <w:t>The residuals do not resemble white noise. Exhaustive model has the same issue.</w:t>
+      </w:r>
+    </w:p>
+    <w:p>
+      <w:pPr>
+        <w:pStyle w:val="ListParagraph"/>
+        <w:numPr>
+          <w:ilvl w:val="1"/>
+          <w:numId w:val="4"/>
+        </w:numPr>
+        <w:rPr>
+          <w:rFonts w:ascii="CMU Serif Roman" w:hAnsi="CMU Serif Roman" w:cs="CMU Serif Roman"/>
+        </w:rPr>
+      </w:pPr>
+      <w:r>
+        <w:rPr>
+          <w:rFonts w:ascii="CMU Serif Roman" w:hAnsi="CMU Serif Roman" w:cs="CMU Serif Roman"/>
+        </w:rPr>
+        <w:t>Done in R</w:t>
+      </w:r>
+    </w:p>
+    <w:p>
+      <w:pPr>
+        <w:pStyle w:val="ListParagraph"/>
+        <w:numPr>
+          <w:ilvl w:val="1"/>
+          <w:numId w:val="4"/>
+        </w:numPr>
+        <w:rPr>
+          <w:rFonts w:ascii="CMU Serif Roman" w:hAnsi="CMU Serif Roman" w:cs="CMU Serif Roman"/>
+        </w:rPr>
+      </w:pPr>
+      <w:r>
+        <w:rPr>
+          <w:rFonts w:ascii="CMU Serif Roman" w:hAnsi="CMU Serif Roman" w:cs="CMU Serif Roman"/>
+        </w:rPr>
+        <w:t xml:space="preserve">The </w:t>
+      </w:r>
+      <w:r>
+        <w:rPr>
+          <w:rFonts w:ascii="CMU Serif Roman" w:hAnsi="CMU Serif Roman" w:cs="CMU Serif Roman"/>
+        </w:rPr>
+        <w:t xml:space="preserve">ETS forecasts are less upward trending than the ARIMA forecasts. However, using cross-validation, the ARIMA model </w:t>
+      </w:r>
+      <w:r>
+        <w:rPr>
+          <w:rFonts w:ascii="CMU Serif Roman" w:hAnsi="CMU Serif Roman" w:cs="CMU Serif Roman"/>
+        </w:rPr>
+        <w:t>generates a smaller RMSE.</w:t>
+      </w:r>
+    </w:p>
+    <w:p>
+      <w:pPr>
+        <w:pStyle w:val="ListParagraph"/>
+        <w:numPr>
+          <w:ilvl w:val="0"/>
+          <w:numId w:val="4"/>
+        </w:numPr>
+        <w:rPr>
+          <w:rFonts w:ascii="CMU Serif Roman" w:hAnsi="CMU Serif Roman" w:cs="CMU Serif Roman"/>
+        </w:rPr>
+      </w:pPr>
+      <w:r>
+        <w:rPr>
+          <w:rFonts w:ascii="CMU Serif Roman" w:hAnsi="CMU Serif Roman" w:cs="CMU Serif Roman"/>
+        </w:rPr>
+        <w:t>ARIMA with seasonally adjusted data auscafe.</w:t>
+      </w:r>
+    </w:p>
+    <w:p>
+      <w:pPr>
+        <w:pStyle w:val="ListParagraph"/>
+        <w:numPr>
+          <w:ilvl w:val="1"/>
+          <w:numId w:val="4"/>
+        </w:numPr>
+        <w:rPr>
+          <w:rFonts w:ascii="CMU Serif Roman" w:hAnsi="CMU Serif Roman" w:cs="CMU Serif Roman"/>
+        </w:rPr>
+      </w:pPr>
+      <w:r>
+        <w:rPr>
+          <w:rFonts w:ascii="CMU Serif Roman" w:hAnsi="CMU Serif Roman" w:cs="CMU Serif Roman"/>
+        </w:rPr>
+        <w:t xml:space="preserve">Using a train x test split. The </w:t>
+      </w:r>
+      <w:r>
+        <w:rPr>
+          <w:rFonts w:ascii="CMU Serif Roman" w:hAnsi="CMU Serif Roman" w:cs="CMU Serif Roman"/>
+        </w:rPr>
+        <w:t>non-seasonal model applied to seasonally adjusted data performed better than the seasonal ARIMA model.</w:t>
+      </w:r>
+    </w:p>
+    <w:p>
+      <w:pPr>
+        <w:pStyle w:val="ListParagraph"/>
+        <w:numPr>
+          <w:ilvl w:val="0"/>
+          <w:numId w:val="4"/>
+        </w:numPr>
+        <w:rPr>
+          <w:rFonts w:ascii="CMU Serif Roman" w:hAnsi="CMU Serif Roman" w:cs="CMU Serif Roman"/>
+        </w:rPr>
+      </w:pPr>
+      <w:r>
+        <w:rPr>
+          <w:rFonts w:ascii="CMU Serif Roman" w:hAnsi="CMU Serif Roman" w:cs="CMU Serif Roman"/>
+        </w:rPr>
+        <w:t>Retail data revisited</w:t>
+      </w:r>
+    </w:p>
+    <w:p>
+      <w:pPr>
+        <w:pStyle w:val="ListParagraph"/>
+        <w:numPr>
+          <w:ilvl w:val="1"/>
+          <w:numId w:val="4"/>
+        </w:numPr>
+        <w:rPr>
+          <w:rFonts w:ascii="CMU Serif Roman" w:hAnsi="CMU Serif Roman" w:cs="CMU Serif Roman"/>
+        </w:rPr>
+      </w:pPr>
+      <w:r>
+        <w:rPr>
+          <w:rFonts w:ascii="CMU Serif Roman" w:hAnsi="CMU Serif Roman" w:cs="CMU Serif Roman"/>
+        </w:rPr>
+        <w:t>After transforming the data and taking one seasonal and one regular differencing, the data is now stationary.</w:t>
+      </w:r>
+    </w:p>
+    <w:p>
+      <w:pPr>
+        <w:pStyle w:val="ListParagraph"/>
+        <w:numPr>
+          <w:ilvl w:val="1"/>
+          <w:numId w:val="4"/>
+        </w:numPr>
+        <w:rPr>
+          <w:rFonts w:ascii="CMU Serif Roman" w:hAnsi="CMU Serif Roman" w:cs="CMU Serif Roman"/>
+        </w:rPr>
+      </w:pPr>
+      <w:r>
+        <w:rPr>
+          <w:rFonts w:ascii="CMU Serif Roman" w:hAnsi="CMU Serif Roman" w:cs="CMU Serif Roman"/>
+        </w:rPr>
+        <w:t>The model chosen by auto-arima is ARIMA (2,1,4) (2,1,</w:t>
+      </w:r>
+      <w:proofErr w:type="gramStart"/>
+      <w:r>
+        <w:rPr>
+          <w:rFonts w:ascii="CMU Serif Roman" w:hAnsi="CMU Serif Roman" w:cs="CMU Serif Roman"/>
+        </w:rPr>
+        <w:t>1)[</w:t>
+      </w:r>
+      <w:proofErr w:type="gramEnd"/>
+      <w:r>
+        <w:rPr>
+          <w:rFonts w:ascii="CMU Serif Roman" w:hAnsi="CMU Serif Roman" w:cs="CMU Serif Roman"/>
+        </w:rPr>
+        <w:t>12] with no constant.</w:t>
+      </w:r>
+      <w:r>
+        <w:rPr>
+          <w:rFonts w:ascii="CMU Serif Roman" w:hAnsi="CMU Serif Roman" w:cs="CMU Serif Roman"/>
+        </w:rPr>
+        <w:t xml:space="preserve"> The forecasts for 34 periods after the end of the series have a RMSE of 50.7 / MAE of </w:t>
+      </w:r>
+      <w:r>
+        <w:rPr>
+          <w:rFonts w:ascii="CMU Serif Roman" w:hAnsi="CMU Serif Roman" w:cs="CMU Serif Roman"/>
+        </w:rPr>
+        <w:t>41.47 / MAPE: 1.64%</w:t>
+      </w:r>
+    </w:p>
+    <w:p>
+      <w:pPr>
+        <w:pStyle w:val="ListParagraph"/>
+        <w:numPr>
+          <w:ilvl w:val="0"/>
+          <w:numId w:val="4"/>
+        </w:numPr>
+        <w:rPr>
+          <w:rFonts w:ascii="CMU Serif Roman" w:hAnsi="CMU Serif Roman" w:cs="CMU Serif Roman"/>
+        </w:rPr>
+      </w:pPr>
+      <w:r>
+        <w:rPr>
+          <w:rFonts w:ascii="CMU Serif Roman" w:hAnsi="CMU Serif Roman" w:cs="CMU Serif Roman"/>
+        </w:rPr>
+        <w:t>Analysis of the sheep series</w:t>
+      </w:r>
+    </w:p>
+    <w:p>
+      <w:pPr>
+        <w:pStyle w:val="ListParagraph"/>
+        <w:numPr>
+          <w:ilvl w:val="1"/>
+          <w:numId w:val="4"/>
+        </w:numPr>
+        <w:rPr>
+          <w:rFonts w:ascii="CMU Serif Roman" w:hAnsi="CMU Serif Roman" w:cs="CMU Serif Roman"/>
+        </w:rPr>
+      </w:pPr>
+      <w:r>
+        <w:rPr>
+          <w:rFonts w:ascii="CMU Serif Roman" w:hAnsi="CMU Serif Roman" w:cs="CMU Serif Roman"/>
+        </w:rPr>
+        <w:t>Done in R</w:t>
+      </w:r>
+    </w:p>
+    <w:p>
+      <w:pPr>
+        <w:pStyle w:val="ListParagraph"/>
+        <w:numPr>
+          <w:ilvl w:val="1"/>
+          <w:numId w:val="4"/>
+        </w:numPr>
+        <w:rPr>
+          <w:rFonts w:ascii="CMU Serif Roman" w:hAnsi="CMU Serif Roman" w:cs="CMU Serif Roman"/>
+        </w:rPr>
+      </w:pPr>
+      <w:r>
+        <w:rPr>
+          <w:rFonts w:ascii="CMU Serif Roman" w:hAnsi="CMU Serif Roman" w:cs="CMU Serif Roman"/>
+        </w:rPr>
+        <w:t>Done in notebook</w:t>
+      </w:r>
+    </w:p>
+    <w:p>
+      <w:pPr>
+        <w:pStyle w:val="ListParagraph"/>
+        <w:numPr>
+          <w:ilvl w:val="1"/>
+          <w:numId w:val="4"/>
+        </w:numPr>
+        <w:rPr>
+          <w:rFonts w:ascii="CMU Serif Roman" w:hAnsi="CMU Serif Roman" w:cs="CMU Serif Roman"/>
+        </w:rPr>
+      </w:pPr>
+      <w:r>
+        <w:rPr>
+          <w:rFonts w:ascii="CMU Serif Roman" w:hAnsi="CMU Serif Roman" w:cs="CMU Serif Roman"/>
+        </w:rPr>
+        <w:t>This is an ARIMA (</w:t>
+      </w:r>
+      <w:r>
+        <w:rPr>
+          <w:rFonts w:ascii="CMU Serif Roman" w:hAnsi="CMU Serif Roman" w:cs="CMU Serif Roman"/>
+        </w:rPr>
+        <w:t>3</w:t>
+      </w:r>
+      <w:r>
+        <w:rPr>
+          <w:rFonts w:ascii="CMU Serif Roman" w:hAnsi="CMU Serif Roman" w:cs="CMU Serif Roman"/>
+        </w:rPr>
+        <w:t>,1,0) model.</w:t>
+      </w:r>
+      <w:r>
+        <w:rPr>
+          <w:rFonts w:ascii="CMU Serif Roman" w:hAnsi="CMU Serif Roman" w:cs="CMU Serif Roman"/>
+        </w:rPr>
+        <w:t xml:space="preserve"> One differentiation is enough to make the data stationary.</w:t>
+      </w:r>
+      <w:r>
+        <w:rPr>
+          <w:rFonts w:ascii="CMU Serif Roman" w:hAnsi="CMU Serif Roman" w:cs="CMU Serif Roman"/>
+        </w:rPr>
+        <w:t xml:space="preserve"> The ACF of the differenced data has a </w:t>
+      </w:r>
+      <w:r>
+        <w:rPr>
+          <w:rFonts w:ascii="CMU Serif Roman" w:hAnsi="CMU Serif Roman" w:cs="CMU Serif Roman"/>
+        </w:rPr>
+        <w:t>very large significant spike at lag 1, while the PACF of the same data has significant spikes at lags 1-3.</w:t>
+      </w:r>
+    </w:p>
+    <w:p>
+      <w:pPr>
+        <w:pStyle w:val="ListParagraph"/>
+        <w:numPr>
+          <w:ilvl w:val="1"/>
+          <w:numId w:val="4"/>
+        </w:numPr>
+        <w:rPr>
+          <w:rFonts w:ascii="CMU Serif Roman" w:hAnsi="CMU Serif Roman" w:cs="CMU Serif Roman"/>
+        </w:rPr>
+      </w:pPr>
+      <w:r>
+        <w:rPr>
+          <w:rFonts w:ascii="CMU Serif Roman" w:hAnsi="CMU Serif Roman" w:cs="CMU Serif Roman"/>
+        </w:rPr>
+        <w:t>Manual forecasts</w:t>
+      </w:r>
+      <w:r>
+        <w:rPr>
+          <w:rFonts w:ascii="CMU Serif Roman" w:hAnsi="CMU Serif Roman" w:cs="CMU Serif Roman"/>
+        </w:rPr>
+        <w:t xml:space="preserve"> are larger than model forecasts.</w:t>
+      </w:r>
+    </w:p>
+    <w:p>
+      <w:pPr>
+        <w:pStyle w:val="ListParagraph"/>
+        <w:numPr>
+          <w:ilvl w:val="2"/>
+          <w:numId w:val="4"/>
+        </w:numPr>
+        <w:rPr>
+          <w:rFonts w:ascii="CMU Serif Roman" w:hAnsi="CMU Serif Roman" w:cs="CMU Serif Roman"/>
+        </w:rPr>
+      </w:pPr>
+      <w:r>
+        <w:rPr>
+          <w:rFonts w:ascii="CMU Serif Roman" w:hAnsi="CMU Serif Roman" w:cs="CMU Serif Roman"/>
+        </w:rPr>
+        <w:t>H = 1</w:t>
+      </w:r>
+      <w:r>
+        <w:rPr>
+          <w:rFonts w:ascii="CMU Serif Roman" w:hAnsi="CMU Serif Roman" w:cs="CMU Serif Roman"/>
+        </w:rPr>
+        <w:t xml:space="preserve"> -&gt; 1778.12 (manual)/R forecast: 1777.996</w:t>
+      </w:r>
+    </w:p>
+    <w:p>
+      <w:pPr>
+        <w:pStyle w:val="ListParagraph"/>
+        <w:numPr>
+          <w:ilvl w:val="2"/>
+          <w:numId w:val="4"/>
+        </w:numPr>
+        <w:rPr>
+          <w:rFonts w:ascii="CMU Serif Roman" w:hAnsi="CMU Serif Roman" w:cs="CMU Serif Roman"/>
+        </w:rPr>
+      </w:pPr>
+      <w:r>
+        <w:rPr>
+          <w:rFonts w:ascii="CMU Serif Roman" w:hAnsi="CMU Serif Roman" w:cs="CMU Serif Roman"/>
+        </w:rPr>
+        <w:lastRenderedPageBreak/>
+        <w:t>H = 2 -&gt; 1719.79 (manual)/R forecast: 1718.869</w:t>
+      </w:r>
+    </w:p>
+    <w:p>
+      <w:pPr>
+        <w:pStyle w:val="ListParagraph"/>
+        <w:numPr>
+          <w:ilvl w:val="2"/>
+          <w:numId w:val="4"/>
+        </w:numPr>
+        <w:rPr>
+          <w:rFonts w:ascii="CMU Serif Roman" w:hAnsi="CMU Serif Roman" w:cs="CMU Serif Roman"/>
+        </w:rPr>
+      </w:pPr>
+      <w:r>
+        <w:rPr>
+          <w:rFonts w:ascii="CMU Serif Roman" w:hAnsi="CMU Serif Roman" w:cs="CMU Serif Roman"/>
+        </w:rPr>
+        <w:t>H = 3 -&gt; 1697.267 (manual)/R forecast: 1695.985</w:t>
+      </w:r>
+    </w:p>
+    <w:p>
+      <w:pPr>
+        <w:pStyle w:val="ListParagraph"/>
+        <w:numPr>
+          <w:ilvl w:val="1"/>
+          <w:numId w:val="4"/>
+        </w:numPr>
+        <w:rPr>
+          <w:rFonts w:ascii="CMU Serif Roman" w:hAnsi="CMU Serif Roman" w:cs="CMU Serif Roman"/>
+        </w:rPr>
+      </w:pPr>
+      <w:r>
+        <w:rPr>
+          <w:rFonts w:ascii="CMU Serif Roman" w:hAnsi="CMU Serif Roman" w:cs="CMU Serif Roman"/>
+        </w:rPr>
+        <w:t>Using the actual values with more decimal places, the forecasts converge</w:t>
+      </w:r>
+    </w:p>
+    <w:p>
+      <w:pPr>
+        <w:pStyle w:val="ListParagraph"/>
+        <w:numPr>
+          <w:ilvl w:val="0"/>
+          <w:numId w:val="4"/>
+        </w:numPr>
+        <w:rPr>
+          <w:rFonts w:ascii="CMU Serif Roman" w:hAnsi="CMU Serif Roman" w:cs="CMU Serif Roman"/>
+        </w:rPr>
+      </w:pPr>
+      <w:r>
+        <w:rPr>
+          <w:rFonts w:ascii="CMU Serif Roman" w:hAnsi="CMU Serif Roman" w:cs="CMU Serif Roman"/>
+        </w:rPr>
+        <w:t>Annual bituminous coal production series</w:t>
+      </w:r>
+    </w:p>
+    <w:p>
+      <w:pPr>
+        <w:pStyle w:val="ListParagraph"/>
+        <w:numPr>
+          <w:ilvl w:val="1"/>
+          <w:numId w:val="4"/>
+        </w:numPr>
+        <w:rPr>
+          <w:rFonts w:ascii="CMU Serif Roman" w:hAnsi="CMU Serif Roman" w:cs="CMU Serif Roman"/>
+        </w:rPr>
+      </w:pPr>
+      <w:r>
+        <w:rPr>
+          <w:rFonts w:ascii="CMU Serif Roman" w:hAnsi="CMU Serif Roman" w:cs="CMU Serif Roman"/>
+        </w:rPr>
+        <w:t>Done in R</w:t>
+      </w:r>
+    </w:p>
+    <w:p>
+      <w:pPr>
+        <w:pStyle w:val="ListParagraph"/>
+        <w:numPr>
+          <w:ilvl w:val="1"/>
+          <w:numId w:val="4"/>
+        </w:numPr>
+        <w:rPr>
+          <w:rFonts w:ascii="CMU Serif Roman" w:hAnsi="CMU Serif Roman" w:cs="CMU Serif Roman"/>
+        </w:rPr>
+      </w:pPr>
+      <w:r>
+        <w:rPr>
+          <w:rFonts w:ascii="CMU Serif Roman" w:hAnsi="CMU Serif Roman" w:cs="CMU Serif Roman"/>
+        </w:rPr>
+        <w:t>The model proposed is ARIMA (4,0,0)</w:t>
+      </w:r>
+    </w:p>
+    <w:p>
+      <w:pPr>
+        <w:pStyle w:val="ListParagraph"/>
+        <w:numPr>
+          <w:ilvl w:val="1"/>
+          <w:numId w:val="4"/>
+        </w:numPr>
+        <w:rPr>
+          <w:rFonts w:ascii="CMU Serif Roman" w:hAnsi="CMU Serif Roman" w:cs="CMU Serif Roman"/>
+        </w:rPr>
+      </w:pPr>
+      <w:r>
+        <w:rPr>
+          <w:rFonts w:ascii="CMU Serif Roman" w:hAnsi="CMU Serif Roman" w:cs="CMU Serif Roman"/>
+        </w:rPr>
+        <w:t>D = 0 because the series is already mean stationary in its undifferenced form; an analysis of the PACF and ACF shows that the ACF follows a sinusoidal pattern and the PACF has a significant spike at lag 4 but none beyond lag 4.</w:t>
+      </w:r>
+    </w:p>
+    <w:p>
+      <w:pPr>
+        <w:pStyle w:val="ListParagraph"/>
+        <w:numPr>
+          <w:ilvl w:val="1"/>
+          <w:numId w:val="4"/>
+        </w:numPr>
+        <w:rPr>
+          <w:rFonts w:ascii="CMU Serif Roman" w:hAnsi="CMU Serif Roman" w:cs="CMU Serif Roman"/>
+        </w:rPr>
+      </w:pPr>
+      <w:r>
+        <w:rPr>
+          <w:rFonts w:ascii="CMU Serif Roman" w:hAnsi="CMU Serif Roman" w:cs="CMU Serif Roman"/>
+        </w:rPr>
+        <w:t>Done in notebook.</w:t>
+      </w:r>
+    </w:p>
+    <w:p>
+      <w:pPr>
+        <w:pStyle w:val="ListParagraph"/>
+        <w:numPr>
+          <w:ilvl w:val="1"/>
+          <w:numId w:val="4"/>
+        </w:numPr>
+        <w:rPr>
+          <w:rFonts w:ascii="CMU Serif Roman" w:hAnsi="CMU Serif Roman" w:cs="CMU Serif Roman"/>
+        </w:rPr>
+      </w:pPr>
+      <w:r>
+        <w:rPr>
+          <w:rFonts w:ascii="CMU Serif Roman" w:hAnsi="CMU Serif Roman" w:cs="CMU Serif Roman"/>
+        </w:rPr>
+        <w:t>Manual forecasts vs. R forecasts</w:t>
+      </w:r>
+    </w:p>
+    <w:p>
+      <w:pPr>
+        <w:pStyle w:val="ListParagraph"/>
+        <w:numPr>
+          <w:ilvl w:val="2"/>
+          <w:numId w:val="4"/>
+        </w:numPr>
+        <w:rPr>
+          <w:rFonts w:ascii="CMU Serif Roman" w:hAnsi="CMU Serif Roman" w:cs="CMU Serif Roman"/>
+        </w:rPr>
+      </w:pPr>
+      <w:r>
+        <w:rPr>
+          <w:rFonts w:ascii="CMU Serif Roman" w:hAnsi="CMU Serif Roman" w:cs="CMU Serif Roman"/>
+        </w:rPr>
+        <w:t xml:space="preserve">H = 1 -&gt; </w:t>
+      </w:r>
+      <w:r>
+        <w:rPr>
+          <w:rFonts w:ascii="CMU Serif Roman" w:hAnsi="CMU Serif Roman" w:cs="CMU Serif Roman"/>
+        </w:rPr>
+        <w:t>525.81</w:t>
+      </w:r>
+      <w:r>
+        <w:rPr>
+          <w:rFonts w:ascii="CMU Serif Roman" w:hAnsi="CMU Serif Roman" w:cs="CMU Serif Roman"/>
+        </w:rPr>
+        <w:t xml:space="preserve"> (manual)/R forecast: </w:t>
+      </w:r>
+      <w:r>
+        <w:rPr>
+          <w:rFonts w:ascii="CMU Serif Roman" w:hAnsi="CMU Serif Roman" w:cs="CMU Serif Roman"/>
+        </w:rPr>
+        <w:t>527.6291</w:t>
+      </w:r>
+    </w:p>
+    <w:p>
+      <w:pPr>
+        <w:pStyle w:val="ListParagraph"/>
+        <w:numPr>
+          <w:ilvl w:val="2"/>
+          <w:numId w:val="4"/>
+        </w:numPr>
+        <w:rPr>
+          <w:rFonts w:ascii="CMU Serif Roman" w:hAnsi="CMU Serif Roman" w:cs="CMU Serif Roman"/>
+        </w:rPr>
+      </w:pPr>
+      <w:r>
+        <w:rPr>
+          <w:rFonts w:ascii="CMU Serif Roman" w:hAnsi="CMU Serif Roman" w:cs="CMU Serif Roman"/>
+        </w:rPr>
+        <w:t xml:space="preserve">H = 2 -&gt; </w:t>
+      </w:r>
+      <w:r>
+        <w:rPr>
+          <w:rFonts w:ascii="CMU Serif Roman" w:hAnsi="CMU Serif Roman" w:cs="CMU Serif Roman"/>
+        </w:rPr>
+        <w:t>513.8023</w:t>
+      </w:r>
+      <w:r>
+        <w:rPr>
+          <w:rFonts w:ascii="CMU Serif Roman" w:hAnsi="CMU Serif Roman" w:cs="CMU Serif Roman"/>
+        </w:rPr>
+        <w:t xml:space="preserve"> (manual)/R forecast: </w:t>
+      </w:r>
+      <w:r>
+        <w:rPr>
+          <w:rFonts w:ascii="CMU Serif Roman" w:hAnsi="CMU Serif Roman" w:cs="CMU Serif Roman"/>
+        </w:rPr>
+        <w:t>517.1923</w:t>
+      </w:r>
+    </w:p>
+    <w:p>
+      <w:pPr>
+        <w:pStyle w:val="ListParagraph"/>
+        <w:numPr>
+          <w:ilvl w:val="2"/>
+          <w:numId w:val="4"/>
+        </w:numPr>
+        <w:rPr>
+          <w:rFonts w:ascii="CMU Serif Roman" w:hAnsi="CMU Serif Roman" w:cs="CMU Serif Roman"/>
+        </w:rPr>
+      </w:pPr>
+      <w:r>
+        <w:rPr>
+          <w:rFonts w:ascii="CMU Serif Roman" w:hAnsi="CMU Serif Roman" w:cs="CMU Serif Roman"/>
+        </w:rPr>
+        <w:t xml:space="preserve">H = 3 -&gt; </w:t>
+      </w:r>
+      <w:r>
+        <w:rPr>
+          <w:rFonts w:ascii="CMU Serif Roman" w:hAnsi="CMU Serif Roman" w:cs="CMU Serif Roman"/>
+        </w:rPr>
+        <w:t xml:space="preserve"> 499.6705</w:t>
       </w:r>
       <w:bookmarkStart w:id="0" w:name="_GoBack"/>
       <w:bookmarkEnd w:id="0"/>
+      <w:r>
+        <w:rPr>
+          <w:rFonts w:ascii="CMU Serif Roman" w:hAnsi="CMU Serif Roman" w:cs="CMU Serif Roman"/>
+        </w:rPr>
+        <w:t xml:space="preserve"> (manual)/R forecast: </w:t>
+      </w:r>
+      <w:r>
+        <w:rPr>
+          <w:rFonts w:ascii="CMU Serif Roman" w:hAnsi="CMU Serif Roman" w:cs="CMU Serif Roman"/>
+        </w:rPr>
+        <w:t>503.8051</w:t>
+      </w:r>
+    </w:p>
+    <w:p>
+      <w:pPr>
+        <w:ind w:left="1980"/>
+        <w:rPr>
+          <w:rFonts w:ascii="CMU Serif Roman" w:hAnsi="CMU Serif Roman" w:cs="CMU Serif Roman"/>
+        </w:rPr>
+      </w:pPr>
     </w:p>
     <w:sectPr>
       <w:pgSz w:w="12240" w:h="15840"/>

</xml_diff>